<commit_message>
cambios en el test
</commit_message>
<xml_diff>
--- a/Documentacion/Vision y caracteristicas.docx
+++ b/Documentacion/Vision y caracteristicas.docx
@@ -3022,7 +3022,44 @@
           <w:szCs w:val="24"/>
           <w:lang w:val="es-CO"/>
         </w:rPr>
-        <w:t>Historia de usuario 2.1: Como administrador quiero consultar el inventario.</w:t>
+        <w:t xml:space="preserve">Historia de usuario 2.1: </w:t>
+      </w:r>
+      <w:r>
+        <w:rPr>
+          <w:rFonts w:ascii="Candara" w:hAnsi="Candara"/>
+          <w:sz w:val="24"/>
+          <w:szCs w:val="24"/>
+          <w:lang w:val="es-CO"/>
+        </w:rPr>
+        <w:t xml:space="preserve">Como administrador quiero consultar </w:t>
+      </w:r>
+      <w:r>
+        <w:rPr>
+          <w:rFonts w:ascii="Candara" w:hAnsi="Candara"/>
+          <w:sz w:val="24"/>
+          <w:szCs w:val="24"/>
+          <w:lang w:val="es-CO"/>
+        </w:rPr>
+        <w:t xml:space="preserve">los productos que hay en </w:t>
+      </w:r>
+      <w:r>
+        <w:rPr>
+          <w:rFonts w:ascii="Candara" w:hAnsi="Candara"/>
+          <w:sz w:val="24"/>
+          <w:szCs w:val="24"/>
+          <w:lang w:val="es-CO"/>
+        </w:rPr>
+        <w:t>el inventario</w:t>
+      </w:r>
+      <w:r>
+        <w:rPr>
+          <w:rFonts w:ascii="Candara" w:hAnsi="Candara"/>
+          <w:b/>
+          <w:sz w:val="24"/>
+          <w:szCs w:val="24"/>
+          <w:lang w:val="es-CO"/>
+        </w:rPr>
+        <w:t>.</w:t>
       </w:r>
     </w:p>
     <w:p>
@@ -3037,6 +3074,7 @@
           <w:lang w:val="es-CO"/>
         </w:rPr>
       </w:pPr>
+      <w:bookmarkStart w:id="0" w:name="_GoBack"/>
       <w:proofErr w:type="spellStart"/>
       <w:r>
         <w:rPr>
@@ -3219,9 +3257,8 @@
         </w:rPr>
         <w:t>.</w:t>
       </w:r>
-      <w:bookmarkStart w:id="0" w:name="_GoBack"/>
-      <w:bookmarkEnd w:id="0"/>
-    </w:p>
+    </w:p>
+    <w:bookmarkEnd w:id="0"/>
     <w:p>
       <w:pPr>
         <w:pStyle w:val="Prrafodelista"/>
@@ -4288,6 +4325,7 @@
           <w:szCs w:val="24"/>
           <w:lang w:val="es-CO"/>
         </w:rPr>
+        <w:lastRenderedPageBreak/>
         <w:t>When</w:t>
       </w:r>
       <w:proofErr w:type="spellEnd"/>
@@ -4323,7 +4361,6 @@
           <w:szCs w:val="24"/>
           <w:lang w:val="es-CO"/>
         </w:rPr>
-        <w:lastRenderedPageBreak/>
         <w:t>Then</w:t>
       </w:r>
       <w:proofErr w:type="spellEnd"/>

</xml_diff>